<commit_message>
Fix typographical errors in 2.3
* Add .gitignore for .docx file locks
</commit_message>
<xml_diff>
--- a/docs/project-plan/Software Development Plan.docx
+++ b/docs/project-plan/Software Development Plan.docx
@@ -46,7 +46,7 @@
         <w:rPr>
           <w:sz w:val="28"/>
         </w:rPr>
-        <w:t>Version &lt;</w:t>
+        <w:t xml:space="preserve">Version </w:t>
       </w:r>
       <w:r>
         <w:rPr>
@@ -58,13 +58,7 @@
         <w:rPr>
           <w:sz w:val="28"/>
         </w:rPr>
-        <w:t>2</w:t>
-      </w:r>
-      <w:r>
-        <w:rPr>
-          <w:sz w:val="28"/>
-        </w:rPr>
-        <w:t>&gt;</w:t>
+        <w:t>3</w:t>
       </w:r>
     </w:p>
     <w:p>
@@ -336,6 +330,9 @@
             <w:pPr>
               <w:pStyle w:val="Tabletext"/>
             </w:pPr>
+            <w:r>
+              <w:t>09/24/23</w:t>
+            </w:r>
           </w:p>
         </w:tc>
         <w:tc>
@@ -346,6 +343,9 @@
             <w:pPr>
               <w:pStyle w:val="Tabletext"/>
             </w:pPr>
+            <w:r>
+              <w:t>0.3</w:t>
+            </w:r>
           </w:p>
         </w:tc>
         <w:tc>
@@ -356,6 +356,16 @@
             <w:pPr>
               <w:pStyle w:val="Tabletext"/>
             </w:pPr>
+            <w:r>
+              <w:t xml:space="preserve">Fix typographical errors in </w:t>
+            </w:r>
+            <w:r>
+              <w:rPr>
+                <w:i/>
+                <w:iCs/>
+              </w:rPr>
+              <w:t>Section 2.3 Project Deliverables</w:t>
+            </w:r>
           </w:p>
         </w:tc>
         <w:tc>
@@ -366,6 +376,9 @@
             <w:pPr>
               <w:pStyle w:val="Tabletext"/>
             </w:pPr>
+            <w:r>
+              <w:t>Cody Duong</w:t>
+            </w:r>
           </w:p>
         </w:tc>
       </w:tr>
@@ -2551,14 +2564,14 @@
         <w:pStyle w:val="Heading1"/>
       </w:pPr>
       <w:bookmarkStart w:id="1" w:name="_Toc524312826"/>
-      <w:bookmarkStart w:id="2" w:name="_Toc456598586"/>
-      <w:bookmarkStart w:id="3" w:name="_Toc456600917"/>
-      <w:bookmarkStart w:id="4" w:name="_Toc146452534"/>
+      <w:bookmarkStart w:id="2" w:name="_Toc146452534"/>
+      <w:bookmarkStart w:id="3" w:name="_Toc456598586"/>
+      <w:bookmarkStart w:id="4" w:name="_Toc456600917"/>
       <w:r>
         <w:t>Introduction</w:t>
       </w:r>
       <w:bookmarkEnd w:id="1"/>
-      <w:bookmarkEnd w:id="4"/>
+      <w:bookmarkEnd w:id="2"/>
     </w:p>
     <w:p>
       <w:pPr>
@@ -3140,6 +3153,9 @@
       <w:r>
         <w:t>C++ Program to parse Arithmetic Expressions</w:t>
       </w:r>
+      <w:r>
+        <w:t xml:space="preserve"> (+, -, *, /, %, ^)</w:t>
+      </w:r>
     </w:p>
     <w:p>
       <w:pPr>
@@ -3152,19 +3168,6 @@
       </w:pPr>
       <w:r>
         <w:t>User Manual or README</w:t>
-      </w:r>
-    </w:p>
-    <w:p>
-      <w:pPr>
-        <w:pStyle w:val="BodyText"/>
-        <w:ind w:left="0"/>
-      </w:pPr>
-      <w:r>
-        <w:t>o</w:t>
-      </w:r>
-      <w:r>
-        <w:tab/>
-        <w:t>Arithmetic Operations supporting +, -, *, /, %, ^, parentheses, numeric constants.</w:t>
       </w:r>
     </w:p>
     <w:p>
@@ -4480,8 +4483,8 @@
       <w:bookmarkStart w:id="59" w:name="_Toc513004379"/>
       <w:bookmarkStart w:id="60" w:name="_Toc146452550"/>
       <w:bookmarkEnd w:id="0"/>
-      <w:bookmarkEnd w:id="2"/>
       <w:bookmarkEnd w:id="3"/>
+      <w:bookmarkEnd w:id="4"/>
       <w:bookmarkEnd w:id="38"/>
       <w:bookmarkEnd w:id="39"/>
       <w:bookmarkEnd w:id="40"/>
@@ -5328,7 +5331,10 @@
             <w:t xml:space="preserve"> Version:          </w:t>
           </w:r>
           <w:r>
-            <w:t>0.1</w:t>
+            <w:t>0.</w:t>
+          </w:r>
+          <w:r>
+            <w:t>3</w:t>
           </w:r>
         </w:p>
       </w:tc>

</xml_diff>

<commit_message>
Complete Software Requirements Specification Document
</commit_message>
<xml_diff>
--- a/docs/project-plan/Software Development Plan.docx
+++ b/docs/project-plan/Software Development Plan.docx
@@ -58,7 +58,7 @@
         <w:rPr>
           <w:sz w:val="28"/>
         </w:rPr>
-        <w:t>3</w:t>
+        <w:t>4</w:t>
       </w:r>
     </w:p>
     <w:p>
@@ -208,7 +208,7 @@
               <w:pStyle w:val="Tabletext"/>
             </w:pPr>
             <w:r>
-              <w:t>09/24/23</w:t>
+              <w:t>24/Nov/2023</w:t>
             </w:r>
           </w:p>
         </w:tc>
@@ -277,7 +277,7 @@
               <w:pStyle w:val="Tabletext"/>
             </w:pPr>
             <w:r>
-              <w:t>09/24/23</w:t>
+              <w:t>24/Nov/2023</w:t>
             </w:r>
           </w:p>
         </w:tc>
@@ -331,7 +331,7 @@
               <w:pStyle w:val="Tabletext"/>
             </w:pPr>
             <w:r>
-              <w:t>09/24/23</w:t>
+              <w:t>24/Nov/2023</w:t>
             </w:r>
           </w:p>
         </w:tc>
@@ -366,6 +366,85 @@
               </w:rPr>
               <w:t>Section 2.3 Project Deliverables</w:t>
             </w:r>
+          </w:p>
+        </w:tc>
+        <w:tc>
+          <w:tcPr>
+            <w:tcW w:w="2304" w:type="dxa"/>
+          </w:tcPr>
+          <w:p>
+            <w:pPr>
+              <w:pStyle w:val="Tabletext"/>
+            </w:pPr>
+            <w:r>
+              <w:t>Cody Duong</w:t>
+            </w:r>
+          </w:p>
+        </w:tc>
+      </w:tr>
+      <w:tr>
+        <w:tc>
+          <w:tcPr>
+            <w:tcW w:w="2304" w:type="dxa"/>
+          </w:tcPr>
+          <w:p>
+            <w:pPr>
+              <w:pStyle w:val="Tabletext"/>
+            </w:pPr>
+            <w:r>
+              <w:t>14/Oct/2023</w:t>
+            </w:r>
+          </w:p>
+        </w:tc>
+        <w:tc>
+          <w:tcPr>
+            <w:tcW w:w="1152" w:type="dxa"/>
+          </w:tcPr>
+          <w:p>
+            <w:pPr>
+              <w:pStyle w:val="Tabletext"/>
+            </w:pPr>
+            <w:r>
+              <w:t>0.4</w:t>
+            </w:r>
+          </w:p>
+        </w:tc>
+        <w:tc>
+          <w:tcPr>
+            <w:tcW w:w="3744" w:type="dxa"/>
+          </w:tcPr>
+          <w:p>
+            <w:pPr>
+              <w:pStyle w:val="Tabletext"/>
+            </w:pPr>
+            <w:r>
+              <w:t>Update Software Development Plan to reference newly created Software Requirements Specification</w:t>
+            </w:r>
+          </w:p>
+          <w:p>
+            <w:pPr>
+              <w:pStyle w:val="Tabletext"/>
+              <w:numPr>
+                <w:ilvl w:val="0"/>
+                <w:numId w:val="6"/>
+              </w:numPr>
+            </w:pPr>
+            <w:r>
+              <w:t>Change date formatting from dd/mm/</w:t>
+            </w:r>
+            <w:proofErr w:type="spellStart"/>
+            <w:r>
+              <w:t>yy</w:t>
+            </w:r>
+            <w:proofErr w:type="spellEnd"/>
+            <w:r>
+              <w:t xml:space="preserve"> to dd/mmm/</w:t>
+            </w:r>
+            <w:proofErr w:type="spellStart"/>
+            <w:r>
+              <w:t>yyyy</w:t>
+            </w:r>
+            <w:proofErr w:type="spellEnd"/>
           </w:p>
         </w:tc>
         <w:tc>
@@ -2837,213 +2916,6 @@
     </w:p>
     <w:p>
       <w:pPr>
-        <w:pStyle w:val="Heading2"/>
-      </w:pPr>
-      <w:bookmarkStart w:id="13" w:name="_Toc524312831"/>
-      <w:bookmarkStart w:id="14" w:name="_Toc146452539"/>
-      <w:r>
-        <w:t>Overview</w:t>
-      </w:r>
-      <w:bookmarkEnd w:id="13"/>
-      <w:bookmarkEnd w:id="14"/>
-    </w:p>
-    <w:p>
-      <w:pPr>
-        <w:pStyle w:val="BodyText"/>
-        <w:tabs>
-          <w:tab w:val="left" w:pos="3780"/>
-        </w:tabs>
-        <w:ind w:left="3690" w:hanging="2970"/>
-      </w:pPr>
-      <w:r>
-        <w:t>This Software Development Plan contains the following information:</w:t>
-      </w:r>
-    </w:p>
-    <w:p>
-      <w:pPr>
-        <w:pStyle w:val="BodyText"/>
-        <w:tabs>
-          <w:tab w:val="left" w:pos="3780"/>
-        </w:tabs>
-        <w:ind w:left="3690" w:hanging="2970"/>
-      </w:pPr>
-      <w:r>
-        <w:t>Project Overview             —              provides a description of the project's purpose, scope, and objectives.  It also defines the deliverables that the project is expected to deliver.</w:t>
-      </w:r>
-    </w:p>
-    <w:p>
-      <w:pPr>
-        <w:pStyle w:val="BodyText"/>
-        <w:ind w:left="3690" w:hanging="2970"/>
-      </w:pPr>
-      <w:r>
-        <w:t>Project Organization          —           describes the organizational structure of the project team.</w:t>
-      </w:r>
-    </w:p>
-    <w:p>
-      <w:pPr>
-        <w:pStyle w:val="BodyText"/>
-        <w:ind w:left="3690" w:hanging="2970"/>
-      </w:pPr>
-      <w:r>
-        <w:t>Management Process          —           explains the estimated cost and schedule, defines the major phases and milestones for the project, and describes how the project will be monitored.</w:t>
-      </w:r>
-    </w:p>
-    <w:p>
-      <w:pPr>
-        <w:pStyle w:val="BodyText"/>
-        <w:ind w:left="3690" w:hanging="2970"/>
-      </w:pPr>
-      <w:r>
-        <w:t>Applicable Plans and Guidelines </w:t>
-      </w:r>
-      <w:r>
-        <w:t>— provide</w:t>
-      </w:r>
-      <w:r>
-        <w:t xml:space="preserve"> an overview of the software development process, including methods, </w:t>
-      </w:r>
-      <w:proofErr w:type="gramStart"/>
-      <w:r>
-        <w:t>tools</w:t>
-      </w:r>
-      <w:proofErr w:type="gramEnd"/>
-      <w:r>
-        <w:t xml:space="preserve"> and techniques to be followed.</w:t>
-      </w:r>
-    </w:p>
-    <w:p>
-      <w:pPr>
-        <w:pStyle w:val="Heading1"/>
-      </w:pPr>
-      <w:bookmarkStart w:id="15" w:name="_Toc524312832"/>
-      <w:bookmarkStart w:id="16" w:name="_Toc146452540"/>
-      <w:r>
-        <w:lastRenderedPageBreak/>
-        <w:t>Project Overview</w:t>
-      </w:r>
-      <w:bookmarkEnd w:id="15"/>
-      <w:bookmarkEnd w:id="16"/>
-      <w:r>
-        <w:t xml:space="preserve"> </w:t>
-      </w:r>
-    </w:p>
-    <w:p>
-      <w:pPr>
-        <w:pStyle w:val="Heading2"/>
-      </w:pPr>
-      <w:bookmarkStart w:id="17" w:name="_Toc524312833"/>
-      <w:bookmarkStart w:id="18" w:name="_Toc146452541"/>
-      <w:r>
-        <w:t>Project Purpose, Scope, and Objectives</w:t>
-      </w:r>
-      <w:bookmarkEnd w:id="17"/>
-      <w:bookmarkEnd w:id="18"/>
-    </w:p>
-    <w:p>
-      <w:pPr>
-        <w:pStyle w:val="BodyText"/>
-      </w:pPr>
-      <w:r>
-        <w:t xml:space="preserve">The aim of this project is to create a C++ program that can parse and evaluate </w:t>
-      </w:r>
-      <w:proofErr w:type="gramStart"/>
-      <w:r>
-        <w:t>arithmetic</w:t>
-      </w:r>
-      <w:proofErr w:type="gramEnd"/>
-    </w:p>
-    <w:p>
-      <w:pPr>
-        <w:pStyle w:val="BodyText"/>
-      </w:pPr>
-      <w:r>
-        <w:t>expressions containing operators +, -, *, /, %, and ^ as well as numeric constants. The program</w:t>
-      </w:r>
-    </w:p>
-    <w:p>
-      <w:pPr>
-        <w:pStyle w:val="BodyText"/>
-      </w:pPr>
-      <w:r>
-        <w:t>should be able to handle expressions with parentheses to define precedence and grouping.</w:t>
-      </w:r>
-    </w:p>
-    <w:p>
-      <w:pPr>
-        <w:pStyle w:val="BodyText"/>
-      </w:pPr>
-    </w:p>
-    <w:p>
-      <w:pPr>
-        <w:pStyle w:val="BodyText"/>
-      </w:pPr>
-      <w:r>
-        <w:t>This is a software engineering project, and as such the emphasis extends beyond the final</w:t>
-      </w:r>
-    </w:p>
-    <w:p>
-      <w:pPr>
-        <w:pStyle w:val="BodyText"/>
-      </w:pPr>
-      <w:proofErr w:type="gramStart"/>
-      <w:r>
-        <w:t>product;</w:t>
-      </w:r>
-      <w:proofErr w:type="gramEnd"/>
-      <w:r>
-        <w:t xml:space="preserve"> it encompasses the development process. </w:t>
-      </w:r>
-      <w:r>
-        <w:t xml:space="preserve">Project </w:t>
-      </w:r>
-      <w:r>
-        <w:t>deliverables will include a</w:t>
-      </w:r>
-    </w:p>
-    <w:p>
-      <w:pPr>
-        <w:pStyle w:val="BodyText"/>
-      </w:pPr>
-      <w:r>
-        <w:t>meticulously crafted project plan, a requirements document, a design document that seamlessly</w:t>
-      </w:r>
-    </w:p>
-    <w:p>
-      <w:pPr>
-        <w:pStyle w:val="BodyText"/>
-      </w:pPr>
-      <w:r>
-        <w:t xml:space="preserve">aligns with the specified requirements, a set of rigorous test cases derived from the </w:t>
-      </w:r>
-      <w:proofErr w:type="gramStart"/>
-      <w:r>
-        <w:t>requirements</w:t>
-      </w:r>
-      <w:proofErr w:type="gramEnd"/>
-    </w:p>
-    <w:p>
-      <w:pPr>
-        <w:pStyle w:val="BodyText"/>
-      </w:pPr>
-      <w:r>
-        <w:t>and the design, and ultimately, the fully realized product.</w:t>
-      </w:r>
-    </w:p>
-    <w:p>
-      <w:pPr>
-        <w:pStyle w:val="Heading2"/>
-      </w:pPr>
-      <w:bookmarkStart w:id="19" w:name="_Toc524312834"/>
-      <w:bookmarkStart w:id="20" w:name="_Toc146452542"/>
-      <w:r>
-        <w:t>Assumptions and Constraints</w:t>
-      </w:r>
-      <w:bookmarkEnd w:id="19"/>
-      <w:bookmarkEnd w:id="20"/>
-    </w:p>
-    <w:p>
-      <w:pPr>
         <w:pStyle w:val="BodyText"/>
         <w:numPr>
           <w:ilvl w:val="0"/>
@@ -3052,8 +2924,220 @@
         <w:ind w:left="1080"/>
       </w:pPr>
       <w:r>
-        <w:t>All members are full-time students (limited working time).</w:t>
-      </w:r>
+        <w:t>Software Requirements Specification</w:t>
+      </w:r>
+    </w:p>
+    <w:p>
+      <w:pPr>
+        <w:pStyle w:val="Heading2"/>
+      </w:pPr>
+      <w:bookmarkStart w:id="13" w:name="_Toc524312831"/>
+      <w:bookmarkStart w:id="14" w:name="_Toc146452539"/>
+      <w:r>
+        <w:t>Overview</w:t>
+      </w:r>
+      <w:bookmarkEnd w:id="13"/>
+      <w:bookmarkEnd w:id="14"/>
+    </w:p>
+    <w:p>
+      <w:pPr>
+        <w:pStyle w:val="BodyText"/>
+        <w:tabs>
+          <w:tab w:val="left" w:pos="3780"/>
+        </w:tabs>
+        <w:ind w:left="3690" w:hanging="2970"/>
+      </w:pPr>
+      <w:r>
+        <w:t>This Software Development Plan contains the following information:</w:t>
+      </w:r>
+    </w:p>
+    <w:p>
+      <w:pPr>
+        <w:pStyle w:val="BodyText"/>
+        <w:tabs>
+          <w:tab w:val="left" w:pos="3780"/>
+        </w:tabs>
+        <w:ind w:left="3690" w:hanging="2970"/>
+      </w:pPr>
+      <w:r>
+        <w:t>Project Overview             —              provides a description of the project's purpose, scope, and objectives.  It also defines the deliverables that the project is expected to deliver.</w:t>
+      </w:r>
+    </w:p>
+    <w:p>
+      <w:pPr>
+        <w:pStyle w:val="BodyText"/>
+        <w:ind w:left="3690" w:hanging="2970"/>
+      </w:pPr>
+      <w:r>
+        <w:t>Project Organization          —           describes the organizational structure of the project team.</w:t>
+      </w:r>
+    </w:p>
+    <w:p>
+      <w:pPr>
+        <w:pStyle w:val="BodyText"/>
+        <w:ind w:left="3690" w:hanging="2970"/>
+      </w:pPr>
+      <w:r>
+        <w:t>Management Process          —           explains the estimated cost and schedule, defines the major phases and milestones for the project, and describes how the project will be monitored.</w:t>
+      </w:r>
+    </w:p>
+    <w:p>
+      <w:pPr>
+        <w:pStyle w:val="BodyText"/>
+        <w:ind w:left="3690" w:hanging="2970"/>
+      </w:pPr>
+      <w:r>
+        <w:t>Applicable Plans and Guidelines </w:t>
+      </w:r>
+      <w:r>
+        <w:t>— provide</w:t>
+      </w:r>
+      <w:r>
+        <w:t xml:space="preserve"> an overview of the software development process, including methods, </w:t>
+      </w:r>
+      <w:proofErr w:type="gramStart"/>
+      <w:r>
+        <w:t>tools</w:t>
+      </w:r>
+      <w:proofErr w:type="gramEnd"/>
+      <w:r>
+        <w:t xml:space="preserve"> and techniques to be followed.</w:t>
+      </w:r>
+    </w:p>
+    <w:p>
+      <w:pPr>
+        <w:pStyle w:val="Heading1"/>
+      </w:pPr>
+      <w:bookmarkStart w:id="15" w:name="_Toc524312832"/>
+      <w:bookmarkStart w:id="16" w:name="_Toc146452540"/>
+      <w:r>
+        <w:lastRenderedPageBreak/>
+        <w:t>Project Overview</w:t>
+      </w:r>
+      <w:bookmarkEnd w:id="15"/>
+      <w:bookmarkEnd w:id="16"/>
+      <w:r>
+        <w:t xml:space="preserve"> </w:t>
+      </w:r>
+    </w:p>
+    <w:p>
+      <w:pPr>
+        <w:pStyle w:val="Heading2"/>
+      </w:pPr>
+      <w:bookmarkStart w:id="17" w:name="_Toc524312833"/>
+      <w:bookmarkStart w:id="18" w:name="_Toc146452541"/>
+      <w:r>
+        <w:t>Project Purpose, Scope, and Objectives</w:t>
+      </w:r>
+      <w:bookmarkEnd w:id="17"/>
+      <w:bookmarkEnd w:id="18"/>
+    </w:p>
+    <w:p>
+      <w:pPr>
+        <w:pStyle w:val="BodyText"/>
+      </w:pPr>
+      <w:r>
+        <w:t xml:space="preserve">The aim of this project is to create a C++ program that can parse and evaluate </w:t>
+      </w:r>
+      <w:proofErr w:type="gramStart"/>
+      <w:r>
+        <w:t>arithmetic</w:t>
+      </w:r>
+      <w:proofErr w:type="gramEnd"/>
+    </w:p>
+    <w:p>
+      <w:pPr>
+        <w:pStyle w:val="BodyText"/>
+      </w:pPr>
+      <w:r>
+        <w:t xml:space="preserve">expressions containing operators </w:t>
+      </w:r>
+      <w:bookmarkStart w:id="19" w:name="_Hlk148206068"/>
+      <w:r>
+        <w:t>+, -, *, /, %, and ^ as well as numeric constants. The program</w:t>
+      </w:r>
+    </w:p>
+    <w:p>
+      <w:pPr>
+        <w:pStyle w:val="BodyText"/>
+      </w:pPr>
+      <w:r>
+        <w:t>should be able to handle expressions with parentheses to define precedence and grouping.</w:t>
+      </w:r>
+    </w:p>
+    <w:bookmarkEnd w:id="19"/>
+    <w:p>
+      <w:pPr>
+        <w:pStyle w:val="BodyText"/>
+      </w:pPr>
+    </w:p>
+    <w:p>
+      <w:pPr>
+        <w:pStyle w:val="BodyText"/>
+      </w:pPr>
+      <w:r>
+        <w:t>This is a software engineering project, and as such the emphasis extends beyond the final</w:t>
+      </w:r>
+    </w:p>
+    <w:p>
+      <w:pPr>
+        <w:pStyle w:val="BodyText"/>
+      </w:pPr>
+      <w:proofErr w:type="gramStart"/>
+      <w:r>
+        <w:t>product;</w:t>
+      </w:r>
+      <w:proofErr w:type="gramEnd"/>
+      <w:r>
+        <w:t xml:space="preserve"> it encompasses the development process. </w:t>
+      </w:r>
+      <w:r>
+        <w:t xml:space="preserve">Project </w:t>
+      </w:r>
+      <w:r>
+        <w:t>deliverables will include a</w:t>
+      </w:r>
+    </w:p>
+    <w:p>
+      <w:pPr>
+        <w:pStyle w:val="BodyText"/>
+      </w:pPr>
+      <w:r>
+        <w:t>meticulously crafted project plan, a requirements document, a design document that seamlessly</w:t>
+      </w:r>
+    </w:p>
+    <w:p>
+      <w:pPr>
+        <w:pStyle w:val="BodyText"/>
+      </w:pPr>
+      <w:r>
+        <w:t xml:space="preserve">aligns with the specified requirements, a set of rigorous test cases derived from the </w:t>
+      </w:r>
+      <w:proofErr w:type="gramStart"/>
+      <w:r>
+        <w:t>requirements</w:t>
+      </w:r>
+      <w:proofErr w:type="gramEnd"/>
+    </w:p>
+    <w:p>
+      <w:pPr>
+        <w:pStyle w:val="BodyText"/>
+      </w:pPr>
+      <w:r>
+        <w:t>and the design, and ultimately, the fully realized product.</w:t>
+      </w:r>
+    </w:p>
+    <w:p>
+      <w:pPr>
+        <w:pStyle w:val="Heading2"/>
+      </w:pPr>
+      <w:bookmarkStart w:id="20" w:name="_Toc524312834"/>
+      <w:bookmarkStart w:id="21" w:name="_Toc146452542"/>
+      <w:r>
+        <w:t>Assumptions and Constraints</w:t>
+      </w:r>
+      <w:bookmarkEnd w:id="20"/>
+      <w:bookmarkEnd w:id="21"/>
     </w:p>
     <w:p>
       <w:pPr>
@@ -3065,29 +3149,8 @@
         <w:ind w:left="1080"/>
       </w:pPr>
       <w:r>
-        <w:t>Hard deadline of December 5</w:t>
-      </w:r>
-      <w:r>
-        <w:rPr>
-          <w:vertAlign w:val="superscript"/>
-        </w:rPr>
-        <w:t>th</w:t>
-      </w:r>
-      <w:r>
-        <w:t>.</w:t>
-      </w:r>
-    </w:p>
-    <w:p>
-      <w:pPr>
-        <w:pStyle w:val="Heading2"/>
-      </w:pPr>
-      <w:bookmarkStart w:id="21" w:name="_Toc524312835"/>
-      <w:bookmarkStart w:id="22" w:name="_Toc146452543"/>
-      <w:r>
-        <w:t>Project Deliverables</w:t>
-      </w:r>
-      <w:bookmarkEnd w:id="21"/>
-      <w:bookmarkEnd w:id="22"/>
+        <w:t>All members are full-time students (limited working time).</w:t>
+      </w:r>
     </w:p>
     <w:p>
       <w:pPr>
@@ -3099,6 +3162,40 @@
         <w:ind w:left="1080"/>
       </w:pPr>
       <w:r>
+        <w:t>Hard deadline of December 5</w:t>
+      </w:r>
+      <w:r>
+        <w:rPr>
+          <w:vertAlign w:val="superscript"/>
+        </w:rPr>
+        <w:t>th</w:t>
+      </w:r>
+      <w:r>
+        <w:t>.</w:t>
+      </w:r>
+    </w:p>
+    <w:p>
+      <w:pPr>
+        <w:pStyle w:val="Heading2"/>
+      </w:pPr>
+      <w:bookmarkStart w:id="22" w:name="_Toc524312835"/>
+      <w:bookmarkStart w:id="23" w:name="_Toc146452543"/>
+      <w:r>
+        <w:t>Project Deliverables</w:t>
+      </w:r>
+      <w:bookmarkEnd w:id="22"/>
+      <w:bookmarkEnd w:id="23"/>
+    </w:p>
+    <w:p>
+      <w:pPr>
+        <w:pStyle w:val="BodyText"/>
+        <w:numPr>
+          <w:ilvl w:val="0"/>
+          <w:numId w:val="2"/>
+        </w:numPr>
+        <w:ind w:left="1080"/>
+      </w:pPr>
+      <w:r>
         <w:t>Engineering Artifacts/Documentation</w:t>
       </w:r>
     </w:p>
@@ -3220,13 +3317,13 @@
       <w:pPr>
         <w:pStyle w:val="Heading2"/>
       </w:pPr>
-      <w:bookmarkStart w:id="23" w:name="_Toc524312836"/>
-      <w:bookmarkStart w:id="24" w:name="_Toc146452544"/>
+      <w:bookmarkStart w:id="24" w:name="_Toc524312836"/>
+      <w:bookmarkStart w:id="25" w:name="_Toc146452544"/>
       <w:r>
         <w:t>Evolution of the Software Development Plan</w:t>
       </w:r>
-      <w:bookmarkEnd w:id="23"/>
       <w:bookmarkEnd w:id="24"/>
+      <w:bookmarkEnd w:id="25"/>
     </w:p>
     <w:p>
       <w:pPr>
@@ -3270,25 +3367,25 @@
       <w:pPr>
         <w:pStyle w:val="Heading1"/>
       </w:pPr>
-      <w:bookmarkStart w:id="25" w:name="_Toc524312837"/>
-      <w:bookmarkStart w:id="26" w:name="_Toc146452545"/>
+      <w:bookmarkStart w:id="26" w:name="_Toc524312837"/>
+      <w:bookmarkStart w:id="27" w:name="_Toc146452545"/>
       <w:r>
         <w:t>Project Organization</w:t>
       </w:r>
-      <w:bookmarkEnd w:id="25"/>
       <w:bookmarkEnd w:id="26"/>
+      <w:bookmarkEnd w:id="27"/>
     </w:p>
     <w:p>
       <w:pPr>
         <w:pStyle w:val="Heading2"/>
       </w:pPr>
-      <w:bookmarkStart w:id="27" w:name="_Toc524312838"/>
-      <w:bookmarkStart w:id="28" w:name="_Toc146452546"/>
+      <w:bookmarkStart w:id="28" w:name="_Toc524312838"/>
+      <w:bookmarkStart w:id="29" w:name="_Toc146452546"/>
       <w:r>
         <w:t>Organizational Structure</w:t>
       </w:r>
-      <w:bookmarkEnd w:id="27"/>
       <w:bookmarkEnd w:id="28"/>
+      <w:bookmarkEnd w:id="29"/>
     </w:p>
     <w:p>
       <w:pPr>
@@ -3405,13 +3502,13 @@
       <w:pPr>
         <w:pStyle w:val="Heading2"/>
       </w:pPr>
-      <w:bookmarkStart w:id="29" w:name="_Toc524312840"/>
-      <w:bookmarkStart w:id="30" w:name="_Toc146452547"/>
+      <w:bookmarkStart w:id="30" w:name="_Toc524312840"/>
+      <w:bookmarkStart w:id="31" w:name="_Toc146452547"/>
       <w:r>
         <w:t>Roles and Responsibilities</w:t>
       </w:r>
-      <w:bookmarkEnd w:id="29"/>
       <w:bookmarkEnd w:id="30"/>
+      <w:bookmarkEnd w:id="31"/>
     </w:p>
     <w:p>
       <w:pPr>
@@ -3865,25 +3962,25 @@
       <w:pPr>
         <w:pStyle w:val="Heading1"/>
       </w:pPr>
-      <w:bookmarkStart w:id="31" w:name="_Toc524312841"/>
-      <w:bookmarkStart w:id="32" w:name="_Toc146452548"/>
+      <w:bookmarkStart w:id="32" w:name="_Toc524312841"/>
+      <w:bookmarkStart w:id="33" w:name="_Toc146452548"/>
       <w:r>
         <w:t>Management Process</w:t>
       </w:r>
-      <w:bookmarkEnd w:id="31"/>
       <w:bookmarkEnd w:id="32"/>
+      <w:bookmarkEnd w:id="33"/>
     </w:p>
     <w:p>
       <w:pPr>
         <w:pStyle w:val="Heading2"/>
       </w:pPr>
-      <w:bookmarkStart w:id="33" w:name="_Toc524312843"/>
-      <w:bookmarkStart w:id="34" w:name="_Toc146452549"/>
+      <w:bookmarkStart w:id="34" w:name="_Toc524312843"/>
+      <w:bookmarkStart w:id="35" w:name="_Toc146452549"/>
       <w:r>
         <w:t>Project Plan</w:t>
       </w:r>
-      <w:bookmarkEnd w:id="33"/>
       <w:bookmarkEnd w:id="34"/>
+      <w:bookmarkEnd w:id="35"/>
     </w:p>
     <w:p>
       <w:pPr>
@@ -3907,11 +4004,11 @@
       <w:pPr>
         <w:pStyle w:val="Heading3"/>
       </w:pPr>
-      <w:bookmarkStart w:id="35" w:name="_Toc524312845"/>
+      <w:bookmarkStart w:id="36" w:name="_Toc524312845"/>
       <w:r>
         <w:t>Iteration Objectives</w:t>
       </w:r>
-      <w:bookmarkEnd w:id="35"/>
+      <w:bookmarkEnd w:id="36"/>
     </w:p>
     <w:p>
       <w:pPr>
@@ -4117,13 +4214,13 @@
       <w:pPr>
         <w:pStyle w:val="Heading3"/>
       </w:pPr>
-      <w:bookmarkStart w:id="36" w:name="_Toc524312846"/>
+      <w:bookmarkStart w:id="37" w:name="_Toc524312846"/>
       <w:r>
         <w:lastRenderedPageBreak/>
         <w:t>Releases</w:t>
       </w:r>
-      <w:bookmarkStart w:id="37" w:name="_Toc524312847"/>
-      <w:bookmarkEnd w:id="36"/>
+      <w:bookmarkStart w:id="38" w:name="_Toc524312847"/>
+      <w:bookmarkEnd w:id="37"/>
     </w:p>
     <w:p>
       <w:pPr>
@@ -4191,7 +4288,7 @@
       <w:r>
         <w:t>Project Schedule</w:t>
       </w:r>
-      <w:bookmarkEnd w:id="37"/>
+      <w:bookmarkEnd w:id="38"/>
     </w:p>
     <w:p>
       <w:pPr>
@@ -4459,33 +4556,32 @@
       <w:pPr>
         <w:pStyle w:val="Heading2"/>
       </w:pPr>
-      <w:bookmarkStart w:id="38" w:name="_Toc447095892"/>
-      <w:bookmarkStart w:id="39" w:name="_Toc512930361"/>
-      <w:bookmarkStart w:id="40" w:name="_Toc447095893"/>
-      <w:bookmarkStart w:id="41" w:name="_Toc512930362"/>
-      <w:bookmarkStart w:id="42" w:name="_Toc430447687"/>
-      <w:bookmarkStart w:id="43" w:name="_Toc447095894"/>
-      <w:bookmarkStart w:id="44" w:name="_Toc512930363"/>
-      <w:bookmarkStart w:id="45" w:name="_Toc430447688"/>
-      <w:bookmarkStart w:id="46" w:name="_Toc430447689"/>
-      <w:bookmarkStart w:id="47" w:name="_Toc447095895"/>
-      <w:bookmarkStart w:id="48" w:name="_Toc512930364"/>
-      <w:bookmarkStart w:id="49" w:name="_Toc430447690"/>
-      <w:bookmarkStart w:id="50" w:name="_Toc447095896"/>
-      <w:bookmarkStart w:id="51" w:name="_Toc512930365"/>
-      <w:bookmarkStart w:id="52" w:name="_Toc447095897"/>
-      <w:bookmarkStart w:id="53" w:name="_Toc512930366"/>
-      <w:bookmarkStart w:id="54" w:name="_Toc430447691"/>
-      <w:bookmarkStart w:id="55" w:name="_Toc447095898"/>
-      <w:bookmarkStart w:id="56" w:name="_Toc512930367"/>
-      <w:bookmarkStart w:id="57" w:name="_Toc447095908"/>
-      <w:bookmarkStart w:id="58" w:name="_Toc512930368"/>
-      <w:bookmarkStart w:id="59" w:name="_Toc513004379"/>
-      <w:bookmarkStart w:id="60" w:name="_Toc146452550"/>
+      <w:bookmarkStart w:id="39" w:name="_Toc447095892"/>
+      <w:bookmarkStart w:id="40" w:name="_Toc512930361"/>
+      <w:bookmarkStart w:id="41" w:name="_Toc447095893"/>
+      <w:bookmarkStart w:id="42" w:name="_Toc512930362"/>
+      <w:bookmarkStart w:id="43" w:name="_Toc430447687"/>
+      <w:bookmarkStart w:id="44" w:name="_Toc447095894"/>
+      <w:bookmarkStart w:id="45" w:name="_Toc512930363"/>
+      <w:bookmarkStart w:id="46" w:name="_Toc430447688"/>
+      <w:bookmarkStart w:id="47" w:name="_Toc430447689"/>
+      <w:bookmarkStart w:id="48" w:name="_Toc447095895"/>
+      <w:bookmarkStart w:id="49" w:name="_Toc512930364"/>
+      <w:bookmarkStart w:id="50" w:name="_Toc430447690"/>
+      <w:bookmarkStart w:id="51" w:name="_Toc447095896"/>
+      <w:bookmarkStart w:id="52" w:name="_Toc512930365"/>
+      <w:bookmarkStart w:id="53" w:name="_Toc447095897"/>
+      <w:bookmarkStart w:id="54" w:name="_Toc512930366"/>
+      <w:bookmarkStart w:id="55" w:name="_Toc430447691"/>
+      <w:bookmarkStart w:id="56" w:name="_Toc447095898"/>
+      <w:bookmarkStart w:id="57" w:name="_Toc512930367"/>
+      <w:bookmarkStart w:id="58" w:name="_Toc447095908"/>
+      <w:bookmarkStart w:id="59" w:name="_Toc512930368"/>
+      <w:bookmarkStart w:id="60" w:name="_Toc513004379"/>
+      <w:bookmarkStart w:id="61" w:name="_Toc146452550"/>
       <w:bookmarkEnd w:id="0"/>
       <w:bookmarkEnd w:id="3"/>
       <w:bookmarkEnd w:id="4"/>
-      <w:bookmarkEnd w:id="38"/>
       <w:bookmarkEnd w:id="39"/>
       <w:bookmarkEnd w:id="40"/>
       <w:bookmarkEnd w:id="41"/>
@@ -4506,11 +4602,12 @@
       <w:bookmarkEnd w:id="56"/>
       <w:bookmarkEnd w:id="57"/>
       <w:bookmarkEnd w:id="58"/>
+      <w:bookmarkEnd w:id="59"/>
       <w:r>
         <w:t>Project Monitoring and Control</w:t>
       </w:r>
-      <w:bookmarkEnd w:id="59"/>
       <w:bookmarkEnd w:id="60"/>
+      <w:bookmarkEnd w:id="61"/>
     </w:p>
     <w:p>
       <w:pPr>
@@ -4626,7 +4723,7 @@
       <w:r>
         <w:t>: Configuration is done through code-as-infrastructure. As such all-code changes necessitate a similar code review. This will act as the necessary configuration management review change as well. Code is managed through GitHub Pull Requests.</w:t>
       </w:r>
-      <w:bookmarkStart w:id="61" w:name="_Toc447095910"/>
+      <w:bookmarkStart w:id="62" w:name="_Toc447095910"/>
     </w:p>
     <w:p>
       <w:pPr>
@@ -4635,8 +4732,8 @@
           <w:rStyle w:val="Strong"/>
         </w:rPr>
       </w:pPr>
-      <w:bookmarkStart w:id="62" w:name="_Toc447095912"/>
-      <w:bookmarkEnd w:id="61"/>
+      <w:bookmarkStart w:id="63" w:name="_Toc447095912"/>
+      <w:bookmarkEnd w:id="62"/>
     </w:p>
     <w:p>
       <w:pPr>
@@ -4645,21 +4742,21 @@
           <w:rStyle w:val="Strong"/>
         </w:rPr>
       </w:pPr>
-      <w:bookmarkStart w:id="63" w:name="_Toc146452551"/>
+      <w:bookmarkStart w:id="64" w:name="_Toc146452551"/>
       <w:r>
         <w:rPr>
           <w:rStyle w:val="Strong"/>
         </w:rPr>
         <w:t>Quality Control</w:t>
       </w:r>
-      <w:bookmarkEnd w:id="62"/>
       <w:bookmarkEnd w:id="63"/>
+      <w:bookmarkEnd w:id="64"/>
     </w:p>
     <w:p>
       <w:pPr>
         <w:pStyle w:val="BodyText"/>
       </w:pPr>
-      <w:bookmarkStart w:id="64" w:name="_Toc447095913"/>
+      <w:bookmarkStart w:id="65" w:name="_Toc447095913"/>
       <w:r>
         <w:t xml:space="preserve">Defects will be recorded and tracked as </w:t>
       </w:r>
@@ -4699,8 +4796,8 @@
       <w:r>
         <w:t>so that they are not forgotten.</w:t>
       </w:r>
-      <w:bookmarkStart w:id="65" w:name="_Toc447095915"/>
-      <w:bookmarkEnd w:id="64"/>
+      <w:bookmarkStart w:id="66" w:name="_Toc447095915"/>
+      <w:bookmarkEnd w:id="65"/>
     </w:p>
     <w:p>
       <w:pPr>
@@ -4720,7 +4817,7 @@
           <w:rStyle w:val="Strong"/>
         </w:rPr>
       </w:pPr>
-      <w:bookmarkStart w:id="66" w:name="_Toc146452552"/>
+      <w:bookmarkStart w:id="67" w:name="_Toc146452552"/>
       <w:r>
         <w:rPr>
           <w:rStyle w:val="Strong"/>
@@ -4728,20 +4825,20 @@
         <w:lastRenderedPageBreak/>
         <w:t>Risk Management</w:t>
       </w:r>
+      <w:bookmarkEnd w:id="67"/>
+      <w:r>
+        <w:rPr>
+          <w:rStyle w:val="Strong"/>
+        </w:rPr>
+        <w:t xml:space="preserve"> </w:t>
+      </w:r>
       <w:bookmarkEnd w:id="66"/>
-      <w:r>
-        <w:rPr>
-          <w:rStyle w:val="Strong"/>
-        </w:rPr>
-        <w:t xml:space="preserve"> </w:t>
-      </w:r>
-      <w:bookmarkEnd w:id="65"/>
     </w:p>
     <w:p>
       <w:pPr>
         <w:pStyle w:val="BodyText"/>
       </w:pPr>
-      <w:bookmarkStart w:id="67" w:name="_Toc447095916"/>
+      <w:bookmarkStart w:id="68" w:name="_Toc447095916"/>
       <w:r>
         <w:t xml:space="preserve">Risks will be identified in Inception Phase using the steps identified in the RUP for Small Projects activity “Identify and Assess Risks”. Project risk is evaluated at least once per iteration and documented in this table. </w:t>
       </w:r>
@@ -4762,14 +4859,14 @@
           <w:rStyle w:val="Strong"/>
         </w:rPr>
       </w:pPr>
-      <w:bookmarkStart w:id="68" w:name="_Toc146452553"/>
+      <w:bookmarkStart w:id="69" w:name="_Toc146452553"/>
       <w:r>
         <w:rPr>
           <w:rStyle w:val="Strong"/>
         </w:rPr>
         <w:t>Configuration Management</w:t>
       </w:r>
-      <w:bookmarkEnd w:id="68"/>
+      <w:bookmarkEnd w:id="69"/>
     </w:p>
     <w:p>
       <w:pPr>
@@ -4821,27 +4918,27 @@
           <w:numId w:val="0"/>
         </w:numPr>
       </w:pPr>
-      <w:bookmarkStart w:id="69" w:name="_Toc447095917"/>
-      <w:bookmarkStart w:id="70" w:name="_Toc512930369"/>
-      <w:bookmarkStart w:id="71" w:name="_Toc447095932"/>
-      <w:bookmarkStart w:id="72" w:name="_Toc512930370"/>
-      <w:bookmarkStart w:id="73" w:name="_Toc513004381"/>
-      <w:bookmarkEnd w:id="67"/>
-      <w:bookmarkEnd w:id="69"/>
+      <w:bookmarkStart w:id="70" w:name="_Toc447095917"/>
+      <w:bookmarkStart w:id="71" w:name="_Toc512930369"/>
+      <w:bookmarkStart w:id="72" w:name="_Toc447095932"/>
+      <w:bookmarkStart w:id="73" w:name="_Toc512930370"/>
+      <w:bookmarkStart w:id="74" w:name="_Toc513004381"/>
+      <w:bookmarkEnd w:id="68"/>
       <w:bookmarkEnd w:id="70"/>
       <w:bookmarkEnd w:id="71"/>
       <w:bookmarkEnd w:id="72"/>
+      <w:bookmarkEnd w:id="73"/>
     </w:p>
     <w:p>
       <w:pPr>
         <w:pStyle w:val="Heading1"/>
       </w:pPr>
-      <w:bookmarkStart w:id="74" w:name="_Toc146452554"/>
+      <w:bookmarkStart w:id="75" w:name="_Toc146452554"/>
       <w:r>
         <w:t>Annexes</w:t>
       </w:r>
-      <w:bookmarkEnd w:id="73"/>
       <w:bookmarkEnd w:id="74"/>
+      <w:bookmarkEnd w:id="75"/>
     </w:p>
     <w:p>
       <w:pPr>
@@ -5334,7 +5431,7 @@
             <w:t>0.</w:t>
           </w:r>
           <w:r>
-            <w:t>3</w:t>
+            <w:t>4</w:t>
           </w:r>
         </w:p>
       </w:tc>
@@ -5361,7 +5458,7 @@
             <w:t xml:space="preserve">  Date: </w:t>
           </w:r>
           <w:r>
-            <w:t>09/24/23</w:t>
+            <w:t>14/Oct/2023</w:t>
           </w:r>
         </w:p>
       </w:tc>

</xml_diff>